<commit_message>
Finish the module that upload fourPoins data to the server.
</commit_message>
<xml_diff>
--- a/10.10 汇报.docx
+++ b/10.10 汇报.docx
@@ -114,7 +114,7 @@
         <w:ind w:leftChars="0" w:right="240" w:firstLineChars="0"/>
         <w:outlineLvl w:val="3"/>
         <w:rPr>
-          <w:rFonts w:asciiTheme="minorEastAsia" w:hAnsiTheme="minorEastAsia" w:hint="eastAsia"/>
+          <w:rFonts w:asciiTheme="minorEastAsia" w:hAnsiTheme="minorEastAsia"/>
         </w:rPr>
       </w:pPr>
       <w:r>
@@ -123,6 +123,8 @@
         </w:rPr>
         <w:t>熟悉程序</w:t>
       </w:r>
+      <w:bookmarkStart w:id="0" w:name="_GoBack"/>
+      <w:bookmarkEnd w:id="0"/>
     </w:p>
     <w:p>
       <w:pPr>
@@ -130,11 +132,9 @@
         <w:ind w:leftChars="0" w:left="360" w:right="240" w:firstLineChars="0" w:firstLine="0"/>
         <w:outlineLvl w:val="3"/>
         <w:rPr>
-          <w:rFonts w:asciiTheme="minorEastAsia" w:hAnsiTheme="minorEastAsia" w:hint="eastAsia"/>
+          <w:rFonts w:asciiTheme="minorEastAsia" w:hAnsiTheme="minorEastAsia"/>
         </w:rPr>
       </w:pPr>
-      <w:bookmarkStart w:id="0" w:name="_GoBack"/>
-      <w:bookmarkEnd w:id="0"/>
     </w:p>
     <w:sectPr>
       <w:headerReference w:type="even" r:id="rId8"/>
@@ -3930,7 +3930,7 @@
 </file>
 
 <file path=customXml/itemProps1.xml><?xml version="1.0" encoding="utf-8"?>
-<ds:datastoreItem xmlns:ds="http://schemas.openxmlformats.org/officeDocument/2006/customXml" ds:itemID="{DEE2B6DF-AFD2-4476-B22E-34A7C2892570}">
+<ds:datastoreItem xmlns:ds="http://schemas.openxmlformats.org/officeDocument/2006/customXml" ds:itemID="{F6DD6D07-63C5-495D-A962-2E4E4875C729}">
   <ds:schemaRefs>
     <ds:schemaRef ds:uri="http://schemas.openxmlformats.org/officeDocument/2006/bibliography"/>
   </ds:schemaRefs>

</xml_diff>